<commit_message>
Realizando a atividade 09
</commit_message>
<xml_diff>
--- a/Atividade 09/KaioMazza_ATV09.docx
+++ b/Atividade 09/KaioMazza_ATV09.docx
@@ -248,23 +248,7 @@
                 <w:b/>
                 <w:bCs/>
               </w:rPr>
-              <w:t xml:space="preserve">UC – </w:t>
-            </w:r>
-            <w:proofErr w:type="spellStart"/>
-            <w:r>
-              <w:rPr>
-                <w:b/>
-                <w:bCs/>
-              </w:rPr>
-              <w:t>Desenv</w:t>
-            </w:r>
-            <w:proofErr w:type="spellEnd"/>
-            <w:r>
-              <w:rPr>
-                <w:b/>
-                <w:bCs/>
-              </w:rPr>
-              <w:t>. Sistemas</w:t>
+              <w:t>UC – Desenv. Sistemas</w:t>
             </w:r>
           </w:p>
         </w:tc>
@@ -619,7 +603,7 @@
               </wp:anchor>
             </w:drawing>
           </mc:Choice>
-          <mc:Fallback xmlns:w16sdtfl="http://schemas.microsoft.com/office/word/2024/wordml/sdtformatlock" xmlns:w16du="http://schemas.microsoft.com/office/word/2023/wordml/word16du">
+          <mc:Fallback xmlns:w16du="http://schemas.microsoft.com/office/word/2023/wordml/word16du" xmlns:w16sdtfl="http://schemas.microsoft.com/office/word/2024/wordml/sdtformatlock">
             <w:pict>
               <v:rect w14:anchorId="05A11F66" id="Retângulo 2" o:spid="_x0000_s1026" style="position:absolute;margin-left:484.6pt;margin-top:22.2pt;width:535.8pt;height:362.25pt;z-index:-251657216;visibility:visible;mso-wrap-style:square;mso-width-percent:0;mso-height-percent:0;mso-wrap-distance-left:9pt;mso-wrap-distance-top:0;mso-wrap-distance-right:9pt;mso-wrap-distance-bottom:0;mso-position-horizontal:right;mso-position-horizontal-relative:margin;mso-position-vertical:absolute;mso-position-vertical-relative:text;mso-width-percent:0;mso-height-percent:0;mso-width-relative:margin;mso-height-relative:margin;v-text-anchor:middle" o:gfxdata="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" fillcolor="#f2f2f2 [3052]" strokecolor="black [3213]" strokeweight="2.25pt">
                 <w10:wrap anchorx="margin"/>
@@ -885,15 +869,7 @@
         <w:jc w:val="both"/>
       </w:pPr>
       <w:r>
-        <w:t xml:space="preserve">Os </w:t>
-      </w:r>
-      <w:proofErr w:type="spellStart"/>
-      <w:r>
-        <w:t>PRINTs</w:t>
-      </w:r>
-      <w:proofErr w:type="spellEnd"/>
-      <w:r>
-        <w:t xml:space="preserve"> anexados nesse arquivo </w:t>
+        <w:t xml:space="preserve">Os PRINTs anexados nesse arquivo </w:t>
       </w:r>
       <w:r>
         <w:rPr>
@@ -1168,6 +1144,339 @@
                     <a:xfrm>
                       <a:off x="0" y="0"/>
                       <a:ext cx="4629796" cy="5239481"/>
+                    </a:xfrm>
+                    <a:prstGeom prst="rect">
+                      <a:avLst/>
+                    </a:prstGeom>
+                  </pic:spPr>
+                </pic:pic>
+              </a:graphicData>
+            </a:graphic>
+          </wp:inline>
+        </w:drawing>
+      </w:r>
+    </w:p>
+    <w:p>
+      <w:pPr>
+        <w:spacing w:after="0" w:line="240" w:lineRule="auto"/>
+        <w:jc w:val="center"/>
+        <w:rPr>
+          <w:rFonts w:ascii="Helvetica" w:hAnsi="Helvetica" w:cs="Helvetica"/>
+          <w:color w:val="000000" w:themeColor="text1"/>
+        </w:rPr>
+      </w:pPr>
+    </w:p>
+    <w:p>
+      <w:pPr>
+        <w:spacing w:after="0" w:line="240" w:lineRule="auto"/>
+        <w:jc w:val="center"/>
+        <w:rPr>
+          <w:rFonts w:ascii="Helvetica" w:hAnsi="Helvetica" w:cs="Helvetica"/>
+          <w:color w:val="000000" w:themeColor="text1"/>
+        </w:rPr>
+      </w:pPr>
+    </w:p>
+    <w:p>
+      <w:pPr>
+        <w:spacing w:after="0" w:line="240" w:lineRule="auto"/>
+        <w:jc w:val="center"/>
+        <w:rPr>
+          <w:rFonts w:ascii="Helvetica" w:hAnsi="Helvetica" w:cs="Helvetica"/>
+          <w:color w:val="000000" w:themeColor="text1"/>
+        </w:rPr>
+      </w:pPr>
+    </w:p>
+    <w:p>
+      <w:pPr>
+        <w:spacing w:after="0" w:line="240" w:lineRule="auto"/>
+        <w:jc w:val="center"/>
+        <w:rPr>
+          <w:rFonts w:ascii="Helvetica" w:hAnsi="Helvetica" w:cs="Helvetica"/>
+          <w:color w:val="000000" w:themeColor="text1"/>
+        </w:rPr>
+      </w:pPr>
+    </w:p>
+    <w:p>
+      <w:pPr>
+        <w:spacing w:after="0" w:line="240" w:lineRule="auto"/>
+        <w:jc w:val="center"/>
+        <w:rPr>
+          <w:rFonts w:ascii="Helvetica" w:hAnsi="Helvetica" w:cs="Helvetica"/>
+          <w:b/>
+          <w:bCs/>
+          <w:color w:val="000000" w:themeColor="text1"/>
+        </w:rPr>
+      </w:pPr>
+    </w:p>
+    <w:p>
+      <w:pPr>
+        <w:spacing w:after="0" w:line="240" w:lineRule="auto"/>
+        <w:jc w:val="center"/>
+        <w:rPr>
+          <w:rFonts w:ascii="Helvetica" w:hAnsi="Helvetica" w:cs="Helvetica"/>
+          <w:b/>
+          <w:bCs/>
+          <w:color w:val="000000" w:themeColor="text1"/>
+        </w:rPr>
+      </w:pPr>
+    </w:p>
+    <w:p>
+      <w:pPr>
+        <w:spacing w:after="0" w:line="240" w:lineRule="auto"/>
+        <w:jc w:val="center"/>
+        <w:rPr>
+          <w:rFonts w:ascii="Helvetica" w:hAnsi="Helvetica" w:cs="Helvetica"/>
+          <w:b/>
+          <w:bCs/>
+          <w:color w:val="000000" w:themeColor="text1"/>
+        </w:rPr>
+      </w:pPr>
+    </w:p>
+    <w:p>
+      <w:pPr>
+        <w:spacing w:after="0" w:line="240" w:lineRule="auto"/>
+        <w:jc w:val="center"/>
+        <w:rPr>
+          <w:rFonts w:ascii="Helvetica" w:hAnsi="Helvetica" w:cs="Helvetica"/>
+          <w:b/>
+          <w:bCs/>
+          <w:color w:val="000000" w:themeColor="text1"/>
+        </w:rPr>
+      </w:pPr>
+    </w:p>
+    <w:p>
+      <w:pPr>
+        <w:spacing w:after="0" w:line="240" w:lineRule="auto"/>
+        <w:jc w:val="center"/>
+        <w:rPr>
+          <w:rFonts w:ascii="Helvetica" w:hAnsi="Helvetica" w:cs="Helvetica"/>
+          <w:b/>
+          <w:bCs/>
+          <w:color w:val="000000" w:themeColor="text1"/>
+        </w:rPr>
+      </w:pPr>
+    </w:p>
+    <w:p>
+      <w:pPr>
+        <w:spacing w:after="0" w:line="240" w:lineRule="auto"/>
+        <w:jc w:val="center"/>
+        <w:rPr>
+          <w:rFonts w:ascii="Helvetica" w:hAnsi="Helvetica" w:cs="Helvetica"/>
+          <w:b/>
+          <w:bCs/>
+          <w:color w:val="000000" w:themeColor="text1"/>
+        </w:rPr>
+      </w:pPr>
+    </w:p>
+    <w:p>
+      <w:pPr>
+        <w:spacing w:after="0" w:line="240" w:lineRule="auto"/>
+        <w:jc w:val="center"/>
+        <w:rPr>
+          <w:rFonts w:ascii="Helvetica" w:hAnsi="Helvetica" w:cs="Helvetica"/>
+          <w:b/>
+          <w:bCs/>
+          <w:color w:val="000000" w:themeColor="text1"/>
+        </w:rPr>
+      </w:pPr>
+    </w:p>
+    <w:p>
+      <w:pPr>
+        <w:spacing w:after="0" w:line="240" w:lineRule="auto"/>
+        <w:jc w:val="center"/>
+        <w:rPr>
+          <w:rFonts w:ascii="Helvetica" w:hAnsi="Helvetica" w:cs="Helvetica"/>
+          <w:b/>
+          <w:bCs/>
+          <w:color w:val="000000" w:themeColor="text1"/>
+        </w:rPr>
+      </w:pPr>
+    </w:p>
+    <w:p>
+      <w:pPr>
+        <w:spacing w:after="0" w:line="240" w:lineRule="auto"/>
+        <w:jc w:val="center"/>
+        <w:rPr>
+          <w:rFonts w:ascii="Helvetica" w:hAnsi="Helvetica" w:cs="Helvetica"/>
+          <w:b/>
+          <w:bCs/>
+          <w:color w:val="000000" w:themeColor="text1"/>
+        </w:rPr>
+      </w:pPr>
+    </w:p>
+    <w:p>
+      <w:pPr>
+        <w:spacing w:after="0" w:line="240" w:lineRule="auto"/>
+        <w:jc w:val="center"/>
+        <w:rPr>
+          <w:rFonts w:ascii="Helvetica" w:hAnsi="Helvetica" w:cs="Helvetica"/>
+          <w:b/>
+          <w:bCs/>
+          <w:color w:val="000000" w:themeColor="text1"/>
+        </w:rPr>
+      </w:pPr>
+    </w:p>
+    <w:p>
+      <w:pPr>
+        <w:spacing w:after="0" w:line="240" w:lineRule="auto"/>
+        <w:jc w:val="center"/>
+        <w:rPr>
+          <w:rFonts w:ascii="Helvetica" w:hAnsi="Helvetica" w:cs="Helvetica"/>
+          <w:b/>
+          <w:bCs/>
+          <w:color w:val="000000" w:themeColor="text1"/>
+        </w:rPr>
+      </w:pPr>
+    </w:p>
+    <w:p>
+      <w:pPr>
+        <w:spacing w:after="0" w:line="240" w:lineRule="auto"/>
+        <w:jc w:val="center"/>
+        <w:rPr>
+          <w:rFonts w:ascii="Helvetica" w:hAnsi="Helvetica" w:cs="Helvetica"/>
+          <w:b/>
+          <w:bCs/>
+          <w:color w:val="000000" w:themeColor="text1"/>
+        </w:rPr>
+      </w:pPr>
+    </w:p>
+    <w:p>
+      <w:pPr>
+        <w:spacing w:after="0" w:line="240" w:lineRule="auto"/>
+        <w:jc w:val="center"/>
+        <w:rPr>
+          <w:rFonts w:ascii="Helvetica" w:hAnsi="Helvetica" w:cs="Helvetica"/>
+          <w:b/>
+          <w:bCs/>
+          <w:color w:val="000000" w:themeColor="text1"/>
+        </w:rPr>
+      </w:pPr>
+    </w:p>
+    <w:p>
+      <w:pPr>
+        <w:spacing w:after="0" w:line="240" w:lineRule="auto"/>
+        <w:jc w:val="center"/>
+        <w:rPr>
+          <w:rFonts w:ascii="Helvetica" w:hAnsi="Helvetica" w:cs="Helvetica"/>
+          <w:b/>
+          <w:bCs/>
+          <w:color w:val="000000" w:themeColor="text1"/>
+        </w:rPr>
+      </w:pPr>
+    </w:p>
+    <w:p>
+      <w:pPr>
+        <w:spacing w:after="0" w:line="240" w:lineRule="auto"/>
+        <w:jc w:val="center"/>
+        <w:rPr>
+          <w:rFonts w:ascii="Helvetica" w:hAnsi="Helvetica" w:cs="Helvetica"/>
+          <w:b/>
+          <w:bCs/>
+          <w:color w:val="000000" w:themeColor="text1"/>
+        </w:rPr>
+      </w:pPr>
+    </w:p>
+    <w:p>
+      <w:pPr>
+        <w:spacing w:after="0" w:line="240" w:lineRule="auto"/>
+        <w:jc w:val="center"/>
+        <w:rPr>
+          <w:rFonts w:ascii="Helvetica" w:hAnsi="Helvetica" w:cs="Helvetica"/>
+          <w:b/>
+          <w:bCs/>
+          <w:color w:val="000000" w:themeColor="text1"/>
+        </w:rPr>
+      </w:pPr>
+    </w:p>
+    <w:p>
+      <w:pPr>
+        <w:spacing w:after="0" w:line="240" w:lineRule="auto"/>
+        <w:jc w:val="center"/>
+        <w:rPr>
+          <w:rFonts w:ascii="Helvetica" w:hAnsi="Helvetica" w:cs="Helvetica"/>
+          <w:b/>
+          <w:bCs/>
+          <w:color w:val="000000" w:themeColor="text1"/>
+        </w:rPr>
+      </w:pPr>
+    </w:p>
+    <w:p>
+      <w:pPr>
+        <w:spacing w:after="0" w:line="240" w:lineRule="auto"/>
+        <w:jc w:val="center"/>
+        <w:rPr>
+          <w:rFonts w:ascii="Helvetica" w:hAnsi="Helvetica" w:cs="Helvetica"/>
+          <w:b/>
+          <w:bCs/>
+          <w:color w:val="000000" w:themeColor="text1"/>
+        </w:rPr>
+      </w:pPr>
+      <w:r>
+        <w:rPr>
+          <w:rFonts w:ascii="Helvetica" w:hAnsi="Helvetica" w:cs="Helvetica"/>
+          <w:b/>
+          <w:bCs/>
+          <w:color w:val="000000" w:themeColor="text1"/>
+        </w:rPr>
+        <w:lastRenderedPageBreak/>
+        <w:t>DESENVOVIMENTO DO ALUNO:</w:t>
+      </w:r>
+    </w:p>
+    <w:p>
+      <w:pPr>
+        <w:spacing w:after="0" w:line="240" w:lineRule="auto"/>
+        <w:jc w:val="center"/>
+        <w:rPr>
+          <w:rFonts w:ascii="Helvetica" w:hAnsi="Helvetica" w:cs="Helvetica"/>
+          <w:b/>
+          <w:bCs/>
+          <w:color w:val="000000" w:themeColor="text1"/>
+        </w:rPr>
+      </w:pPr>
+    </w:p>
+    <w:p>
+      <w:pPr>
+        <w:spacing w:after="0" w:line="240" w:lineRule="auto"/>
+        <w:jc w:val="center"/>
+        <w:rPr>
+          <w:rFonts w:ascii="Helvetica" w:hAnsi="Helvetica" w:cs="Helvetica"/>
+          <w:b/>
+          <w:bCs/>
+          <w:color w:val="000000" w:themeColor="text1"/>
+        </w:rPr>
+      </w:pPr>
+      <w:r>
+        <w:rPr>
+          <w:rFonts w:ascii="Helvetica" w:hAnsi="Helvetica" w:cs="Helvetica"/>
+          <w:b/>
+          <w:bCs/>
+          <w:color w:val="000000" w:themeColor="text1"/>
+        </w:rPr>
+        <w:drawing>
+          <wp:inline distT="0" distB="0" distL="0" distR="0" wp14:anchorId="21164B14" wp14:editId="3302A38A">
+            <wp:extent cx="6645910" cy="5050790"/>
+            <wp:effectExtent l="0" t="0" r="2540" b="0"/>
+            <wp:docPr id="3" name="Imagem 3"/>
+            <wp:cNvGraphicFramePr>
+              <a:graphicFrameLocks xmlns:a="http://schemas.openxmlformats.org/drawingml/2006/main" noChangeAspect="1"/>
+            </wp:cNvGraphicFramePr>
+            <a:graphic xmlns:a="http://schemas.openxmlformats.org/drawingml/2006/main">
+              <a:graphicData uri="http://schemas.openxmlformats.org/drawingml/2006/picture">
+                <pic:pic xmlns:pic="http://schemas.openxmlformats.org/drawingml/2006/picture">
+                  <pic:nvPicPr>
+                    <pic:cNvPr id="1" name=""/>
+                    <pic:cNvPicPr/>
+                  </pic:nvPicPr>
+                  <pic:blipFill>
+                    <a:blip r:embed="rId8"/>
+                    <a:stretch>
+                      <a:fillRect/>
+                    </a:stretch>
+                  </pic:blipFill>
+                  <pic:spPr>
+                    <a:xfrm>
+                      <a:off x="0" y="0"/>
+                      <a:ext cx="6645910" cy="5050790"/>
                     </a:xfrm>
                     <a:prstGeom prst="rect">
                       <a:avLst/>

</xml_diff>